<commit_message>
update class and model diagrams
</commit_message>
<xml_diff>
--- a/doc/Project_Analysis_and_Design_Document.docx
+++ b/doc/Project_Analysis_and_Design_Document.docx
@@ -2086,6 +2086,8 @@
         </w:rPr>
         <w:t>]</w:t>
       </w:r>
+      <w:bookmarkStart w:id="1" w:name="_GoBack"/>
+      <w:bookmarkEnd w:id="1"/>
     </w:p>
     <w:p>
       <w:pPr>
@@ -2118,7 +2120,7 @@
           <w:rFonts w:ascii="Times New Roman" w:hAnsi="Times New Roman"/>
         </w:rPr>
       </w:pPr>
-      <w:bookmarkStart w:id="1" w:name="_Toc285793955"/>
+      <w:bookmarkStart w:id="2" w:name="_Toc285793955"/>
       <w:r>
         <w:rPr>
           <w:rFonts w:ascii="Times New Roman" w:hAnsi="Times New Roman"/>
@@ -2131,7 +2133,7 @@
         </w:rPr>
         <w:t>.1</w:t>
       </w:r>
-      <w:bookmarkEnd w:id="1"/>
+      <w:bookmarkEnd w:id="2"/>
     </w:p>
     <w:p>
       <w:pPr>
@@ -2140,14 +2142,14 @@
           <w:rFonts w:ascii="Times New Roman" w:hAnsi="Times New Roman"/>
         </w:rPr>
       </w:pPr>
-      <w:bookmarkStart w:id="2" w:name="_Toc285793956"/>
+      <w:bookmarkStart w:id="3" w:name="_Toc285793956"/>
       <w:r>
         <w:rPr>
           <w:rFonts w:ascii="Times New Roman" w:hAnsi="Times New Roman"/>
         </w:rPr>
         <w:t>Domain Model</w:t>
       </w:r>
-      <w:bookmarkEnd w:id="2"/>
+      <w:bookmarkEnd w:id="3"/>
     </w:p>
     <w:p>
       <w:pPr>
@@ -2178,10 +2180,10 @@
             <v:path o:extrusionok="f" gradientshapeok="t" o:connecttype="rect"/>
             <o:lock v:ext="edit" aspectratio="t"/>
           </v:shapetype>
-          <v:shape id="_x0000_i1025" type="#_x0000_t75" style="width:468pt;height:446.6pt" o:ole="">
+          <v:shape id="_x0000_i1025" type="#_x0000_t75" style="width:468pt;height:446.5pt" o:ole="">
             <v:imagedata r:id="rId8" o:title=""/>
           </v:shape>
-          <o:OLEObject Type="Embed" ProgID="Visio.Drawing.15" ShapeID="_x0000_i1025" DrawAspect="Content" ObjectID="_1557251113" r:id="rId9"/>
+          <o:OLEObject Type="Embed" ProgID="Visio.Drawing.15" ShapeID="_x0000_i1025" DrawAspect="Content" ObjectID="_1557293295" r:id="rId9"/>
         </w:object>
       </w:r>
     </w:p>
@@ -2192,7 +2194,7 @@
           <w:rFonts w:ascii="Times New Roman" w:hAnsi="Times New Roman"/>
         </w:rPr>
       </w:pPr>
-      <w:bookmarkStart w:id="3" w:name="_Toc285793957"/>
+      <w:bookmarkStart w:id="4" w:name="_Toc285793957"/>
       <w:r>
         <w:rPr>
           <w:rFonts w:ascii="Times New Roman" w:hAnsi="Times New Roman"/>
@@ -2200,7 +2202,7 @@
         <w:lastRenderedPageBreak/>
         <w:t>Architectural Design</w:t>
       </w:r>
-      <w:bookmarkEnd w:id="3"/>
+      <w:bookmarkEnd w:id="4"/>
     </w:p>
     <w:p>
       <w:pPr>
@@ -2209,14 +2211,14 @@
           <w:rFonts w:ascii="Times New Roman" w:hAnsi="Times New Roman"/>
         </w:rPr>
       </w:pPr>
-      <w:bookmarkStart w:id="4" w:name="_Toc285793958"/>
+      <w:bookmarkStart w:id="5" w:name="_Toc285793958"/>
       <w:r>
         <w:rPr>
           <w:rFonts w:ascii="Times New Roman" w:hAnsi="Times New Roman"/>
         </w:rPr>
         <w:t>Conceptual Architecture</w:t>
       </w:r>
-      <w:bookmarkEnd w:id="4"/>
+      <w:bookmarkEnd w:id="5"/>
     </w:p>
     <w:p>
       <w:r>
@@ -2239,7 +2241,7 @@
       <w:r>
         <w:t>Presentation layer – represented by Client Layer package</w:t>
       </w:r>
-      <w:bookmarkStart w:id="5" w:name="_Toc285793959"/>
+      <w:bookmarkStart w:id="6" w:name="_Toc285793959"/>
     </w:p>
     <w:p>
       <w:pPr>
@@ -2269,14 +2271,6 @@
       <w:pPr>
         <w:pStyle w:val="ListParagraph"/>
       </w:pPr>
-      <w:r>
-        <w:object w:dxaOrig="13060" w:dyaOrig="7390">
-          <v:shape id="_x0000_i1026" type="#_x0000_t75" style="width:467.55pt;height:264.75pt" o:ole="">
-            <v:imagedata r:id="rId10" o:title=""/>
-          </v:shape>
-          <o:OLEObject Type="Embed" ProgID="Visio.Drawing.15" ShapeID="_x0000_i1026" DrawAspect="Content" ObjectID="_1557251114" r:id="rId11"/>
-        </w:object>
-      </w:r>
     </w:p>
     <w:p>
       <w:pPr>
@@ -2292,7 +2286,20 @@
       </w:pPr>
     </w:p>
     <w:p/>
-    <w:p/>
+    <w:p>
+      <w:r>
+        <w:rPr>
+          <w:noProof/>
+        </w:rPr>
+        <w:object w:dxaOrig="225" w:dyaOrig="225">
+          <v:shape id="_x0000_s1035" type="#_x0000_t75" style="position:absolute;margin-left:36.95pt;margin-top:3.75pt;width:467.55pt;height:264.75pt;z-index:251659264;mso-position-horizontal-relative:text;mso-position-vertical-relative:text" wrapcoords="-35 61 -35 6058 4785 6914 5305 6914 4993 7343 4923 7526 4923 7893 -35 8016 -35 14074 3779 14747 5305 14747 -35 15359 -35 21355 21531 21355 21565 16644 5859 15726 5859 15053 5478 14747 10020 14747 21565 14074 21600 9301 20733 9301 5617 8873 5894 7893 5929 7649 5825 7343 5478 6914 7004 6914 21531 6058 21600 1346 2358 1040 2358 61 -35 61">
+            <v:imagedata r:id="rId10" o:title=""/>
+            <w10:wrap type="tight"/>
+          </v:shape>
+          <o:OLEObject Type="Embed" ProgID="Visio.Drawing.15" ShapeID="_x0000_s1035" DrawAspect="Content" ObjectID="_1557293300" r:id="rId11"/>
+        </w:object>
+      </w:r>
+    </w:p>
     <w:p/>
     <w:p>
       <w:pPr>
@@ -2308,9 +2315,9 @@
         <w:lastRenderedPageBreak/>
         <w:t>Package Design</w:t>
       </w:r>
-      <w:bookmarkEnd w:id="5"/>
-    </w:p>
-    <w:bookmarkStart w:id="6" w:name="_Toc285793960"/>
+      <w:bookmarkEnd w:id="6"/>
+    </w:p>
+    <w:bookmarkStart w:id="7" w:name="_Toc285793960"/>
     <w:p>
       <w:pPr>
         <w:pStyle w:val="Heading2"/>
@@ -2325,10 +2332,10 @@
       </w:pPr>
       <w:r>
         <w:object w:dxaOrig="4420" w:dyaOrig="8930">
-          <v:shape id="_x0000_i1027" type="#_x0000_t75" style="width:221pt;height:446.6pt" o:ole="">
+          <v:shape id="_x0000_i1027" type="#_x0000_t75" style="width:221pt;height:446.5pt" o:ole="">
             <v:imagedata r:id="rId12" o:title=""/>
           </v:shape>
-          <o:OLEObject Type="Embed" ProgID="Visio.Drawing.15" ShapeID="_x0000_i1027" DrawAspect="Content" ObjectID="_1557251115" r:id="rId13"/>
+          <o:OLEObject Type="Embed" ProgID="Visio.Drawing.15" ShapeID="_x0000_i1027" DrawAspect="Content" ObjectID="_1557293296" r:id="rId13"/>
         </w:object>
       </w:r>
     </w:p>
@@ -2361,7 +2368,7 @@
         <w:lastRenderedPageBreak/>
         <w:t>Component and Deployment Diagrams</w:t>
       </w:r>
-      <w:bookmarkEnd w:id="6"/>
+      <w:bookmarkEnd w:id="7"/>
     </w:p>
     <w:p>
       <w:pPr>
@@ -2380,10 +2387,10 @@
       </w:pPr>
       <w:r>
         <w:object w:dxaOrig="14860" w:dyaOrig="5860">
-          <v:shape id="_x0000_i1028" type="#_x0000_t75" style="width:467.55pt;height:184.55pt" o:ole="">
+          <v:shape id="_x0000_i1028" type="#_x0000_t75" style="width:467.5pt;height:184.5pt" o:ole="">
             <v:imagedata r:id="rId14" o:title=""/>
           </v:shape>
-          <o:OLEObject Type="Embed" ProgID="Visio.Drawing.15" ShapeID="_x0000_i1028" DrawAspect="Content" ObjectID="_1557251116" r:id="rId15"/>
+          <o:OLEObject Type="Embed" ProgID="Visio.Drawing.15" ShapeID="_x0000_i1028" DrawAspect="Content" ObjectID="_1557293297" r:id="rId15"/>
         </w:object>
       </w:r>
     </w:p>
@@ -2402,7 +2409,7 @@
           <w:rFonts w:ascii="Times New Roman" w:hAnsi="Times New Roman"/>
         </w:rPr>
       </w:pPr>
-      <w:bookmarkStart w:id="7" w:name="_Toc285793961"/>
+      <w:bookmarkStart w:id="8" w:name="_Toc285793961"/>
       <w:r>
         <w:rPr>
           <w:rFonts w:ascii="Times New Roman" w:hAnsi="Times New Roman"/>
@@ -2421,7 +2428,7 @@
         </w:rPr>
         <w:t>2</w:t>
       </w:r>
-      <w:bookmarkEnd w:id="7"/>
+      <w:bookmarkEnd w:id="8"/>
     </w:p>
     <w:p>
       <w:pPr>
@@ -2435,14 +2442,14 @@
           <w:rFonts w:ascii="Times New Roman" w:hAnsi="Times New Roman"/>
         </w:rPr>
       </w:pPr>
-      <w:bookmarkStart w:id="8" w:name="_Toc285793962"/>
+      <w:bookmarkStart w:id="9" w:name="_Toc285793962"/>
       <w:r>
         <w:rPr>
           <w:rFonts w:ascii="Times New Roman" w:hAnsi="Times New Roman"/>
         </w:rPr>
         <w:t>Design Model</w:t>
       </w:r>
-      <w:bookmarkEnd w:id="8"/>
+      <w:bookmarkEnd w:id="9"/>
     </w:p>
     <w:p>
       <w:pPr>
@@ -2456,14 +2463,14 @@
           <w:rFonts w:ascii="Times New Roman" w:hAnsi="Times New Roman"/>
         </w:rPr>
       </w:pPr>
-      <w:bookmarkStart w:id="9" w:name="_Toc285793963"/>
+      <w:bookmarkStart w:id="10" w:name="_Toc285793963"/>
       <w:r>
         <w:rPr>
           <w:rFonts w:ascii="Times New Roman" w:hAnsi="Times New Roman"/>
         </w:rPr>
         <w:t>Dynamic Behavior</w:t>
       </w:r>
-      <w:bookmarkEnd w:id="9"/>
+      <w:bookmarkEnd w:id="10"/>
     </w:p>
     <w:p>
       <w:pPr>
@@ -2535,10 +2542,10 @@
           <w:color w:val="943634"/>
         </w:rPr>
         <w:object w:dxaOrig="8710" w:dyaOrig="7571">
-          <v:shape id="_x0000_i1029" type="#_x0000_t75" style="width:461.15pt;height:330.4pt" o:ole="">
+          <v:shape id="_x0000_i1029" type="#_x0000_t75" style="width:461pt;height:330.5pt" o:ole="">
             <v:imagedata r:id="rId16" o:title=""/>
           </v:shape>
-          <o:OLEObject Type="Embed" ProgID="Visio.Drawing.15" ShapeID="_x0000_i1029" DrawAspect="Content" ObjectID="_1557251117" r:id="rId17"/>
+          <o:OLEObject Type="Embed" ProgID="Visio.Drawing.15" ShapeID="_x0000_i1029" DrawAspect="Content" ObjectID="_1557293298" r:id="rId17"/>
         </w:object>
       </w:r>
       <w:r>
@@ -2577,10 +2584,10 @@
           <w:color w:val="943634"/>
         </w:rPr>
         <w:object w:dxaOrig="15291" w:dyaOrig="11780">
-          <v:shape id="_x0000_i1030" type="#_x0000_t75" style="width:764.65pt;height:589.2pt" o:ole="">
+          <v:shape id="_x0000_i1030" type="#_x0000_t75" style="width:764.5pt;height:589pt" o:ole="">
             <v:imagedata r:id="rId18" o:title=""/>
           </v:shape>
-          <o:OLEObject Type="Embed" ProgID="Visio.Drawing.15" ShapeID="_x0000_i1030" DrawAspect="Content" ObjectID="_1557251118" r:id="rId19"/>
+          <o:OLEObject Type="Embed" ProgID="Visio.Drawing.15" ShapeID="_x0000_i1030" DrawAspect="Content" ObjectID="_1557293299" r:id="rId19"/>
         </w:object>
       </w:r>
     </w:p>
@@ -2614,7 +2621,7 @@
           <w:rFonts w:ascii="Times New Roman" w:hAnsi="Times New Roman"/>
         </w:rPr>
       </w:pPr>
-      <w:bookmarkStart w:id="10" w:name="_Toc285793964"/>
+      <w:bookmarkStart w:id="11" w:name="_Toc285793964"/>
       <w:r>
         <w:rPr>
           <w:rFonts w:ascii="Times New Roman" w:hAnsi="Times New Roman"/>
@@ -2627,7 +2634,7 @@
         </w:rPr>
         <w:t>Design</w:t>
       </w:r>
-      <w:bookmarkEnd w:id="10"/>
+      <w:bookmarkEnd w:id="11"/>
     </w:p>
     <w:p>
       <w:pPr>
@@ -2681,6 +2688,13 @@
           <w:color w:val="943634"/>
         </w:rPr>
       </w:pPr>
+      <w:r>
+        <w:rPr>
+          <w:i/>
+          <w:color w:val="943634"/>
+        </w:rPr>
+        <w:t>The design is a server-client architecture.</w:t>
+      </w:r>
     </w:p>
     <w:p>
       <w:pPr>
@@ -2690,6 +2704,15 @@
           <w:color w:val="943634"/>
         </w:rPr>
       </w:pPr>
+    </w:p>
+    <w:p>
+      <w:pPr>
+        <w:ind w:left="709"/>
+        <w:rPr>
+          <w:i/>
+          <w:color w:val="943634"/>
+        </w:rPr>
+      </w:pPr>
       <w:r>
         <w:rPr>
           <w:i/>
@@ -2697,16 +2720,6 @@
         </w:rPr>
         <w:t>Server-side UML diagram</w:t>
       </w:r>
-      <w:bookmarkStart w:id="11" w:name="_GoBack"/>
-      <w:bookmarkEnd w:id="11"/>
-      <w:r>
-        <w:object w:dxaOrig="11675" w:dyaOrig="17630">
-          <v:shape id="_x0000_i1053" type="#_x0000_t75" style="width:642.55pt;height:971.55pt" o:ole="">
-            <v:imagedata r:id="rId20" o:title=""/>
-          </v:shape>
-          <o:OLEObject Type="Embed" ProgID="Visio.Drawing.15" ShapeID="_x0000_i1053" DrawAspect="Content" ObjectID="_1557251119" r:id="rId21"/>
-        </w:object>
-      </w:r>
     </w:p>
     <w:p>
       <w:pPr>
@@ -2725,6 +2738,62 @@
           <w:color w:val="943634"/>
         </w:rPr>
       </w:pPr>
+      <w:r>
+        <w:rPr>
+          <w:i/>
+          <w:noProof/>
+          <w:color w:val="943634"/>
+          <w:lang w:val="ro-RO" w:eastAsia="ro-RO"/>
+        </w:rPr>
+        <w:drawing>
+          <wp:inline distT="0" distB="0" distL="0" distR="0">
+            <wp:extent cx="7280275" cy="6094071"/>
+            <wp:effectExtent l="0" t="0" r="0" b="0"/>
+            <wp:docPr id="3" name="Picture 3" descr="D:\32\PS\proiecte\Proiect2\_docs_branch\doc\diagrame\umlDiagram_serverSide.png"/>
+            <wp:cNvGraphicFramePr>
+              <a:graphicFrameLocks xmlns:a="http://schemas.openxmlformats.org/drawingml/2006/main" noChangeAspect="1"/>
+            </wp:cNvGraphicFramePr>
+            <a:graphic xmlns:a="http://schemas.openxmlformats.org/drawingml/2006/main">
+              <a:graphicData uri="http://schemas.openxmlformats.org/drawingml/2006/picture">
+                <pic:pic xmlns:pic="http://schemas.openxmlformats.org/drawingml/2006/picture">
+                  <pic:nvPicPr>
+                    <pic:cNvPr id="0" name="Picture 37" descr="D:\32\PS\proiecte\Proiect2\_docs_branch\doc\diagrame\umlDiagram_serverSide.png"/>
+                    <pic:cNvPicPr>
+                      <a:picLocks noChangeAspect="1" noChangeArrowheads="1"/>
+                    </pic:cNvPicPr>
+                  </pic:nvPicPr>
+                  <pic:blipFill>
+                    <a:blip r:embed="rId20" cstate="print">
+                      <a:extLst>
+                        <a:ext uri="{28A0092B-C50C-407E-A947-70E740481C1C}">
+                          <a14:useLocalDpi xmlns:a14="http://schemas.microsoft.com/office/drawing/2010/main" val="0"/>
+                        </a:ext>
+                      </a:extLst>
+                    </a:blip>
+                    <a:srcRect/>
+                    <a:stretch>
+                      <a:fillRect/>
+                    </a:stretch>
+                  </pic:blipFill>
+                  <pic:spPr bwMode="auto">
+                    <a:xfrm>
+                      <a:off x="0" y="0"/>
+                      <a:ext cx="7287061" cy="6099752"/>
+                    </a:xfrm>
+                    <a:prstGeom prst="rect">
+                      <a:avLst/>
+                    </a:prstGeom>
+                    <a:noFill/>
+                    <a:ln>
+                      <a:noFill/>
+                    </a:ln>
+                  </pic:spPr>
+                </pic:pic>
+              </a:graphicData>
+            </a:graphic>
+          </wp:inline>
+        </w:drawing>
+      </w:r>
     </w:p>
     <w:p>
       <w:pPr>
@@ -2761,6 +2830,96 @@
           <w:color w:val="943634"/>
         </w:rPr>
       </w:pPr>
+    </w:p>
+    <w:p>
+      <w:pPr>
+        <w:ind w:left="709"/>
+        <w:rPr>
+          <w:i/>
+          <w:color w:val="943634"/>
+        </w:rPr>
+      </w:pPr>
+    </w:p>
+    <w:p>
+      <w:pPr>
+        <w:ind w:left="709"/>
+        <w:rPr>
+          <w:i/>
+          <w:color w:val="943634"/>
+        </w:rPr>
+      </w:pPr>
+      <w:r>
+        <w:rPr>
+          <w:i/>
+          <w:color w:val="943634"/>
+        </w:rPr>
+        <w:t>Client-side UML diagram</w:t>
+      </w:r>
+    </w:p>
+    <w:p>
+      <w:pPr>
+        <w:ind w:left="709"/>
+        <w:rPr>
+          <w:i/>
+          <w:color w:val="943634"/>
+        </w:rPr>
+      </w:pPr>
+      <w:r>
+        <w:rPr>
+          <w:i/>
+          <w:noProof/>
+          <w:color w:val="943634"/>
+          <w:lang w:val="ro-RO" w:eastAsia="ro-RO"/>
+        </w:rPr>
+        <w:drawing>
+          <wp:inline distT="0" distB="0" distL="0" distR="0">
+            <wp:extent cx="5943600" cy="4220880"/>
+            <wp:effectExtent l="0" t="0" r="0" b="0"/>
+            <wp:docPr id="5" name="Picture 5" descr="D:\32\PS\proiecte\Proiect2\_docs_branch\doc\diagrame\umlDiagram_clientSide.png"/>
+            <wp:cNvGraphicFramePr>
+              <a:graphicFrameLocks xmlns:a="http://schemas.openxmlformats.org/drawingml/2006/main" noChangeAspect="1"/>
+            </wp:cNvGraphicFramePr>
+            <a:graphic xmlns:a="http://schemas.openxmlformats.org/drawingml/2006/main">
+              <a:graphicData uri="http://schemas.openxmlformats.org/drawingml/2006/picture">
+                <pic:pic xmlns:pic="http://schemas.openxmlformats.org/drawingml/2006/picture">
+                  <pic:nvPicPr>
+                    <pic:cNvPr id="0" name="Picture 39" descr="D:\32\PS\proiecte\Proiect2\_docs_branch\doc\diagrame\umlDiagram_clientSide.png"/>
+                    <pic:cNvPicPr>
+                      <a:picLocks noChangeAspect="1" noChangeArrowheads="1"/>
+                    </pic:cNvPicPr>
+                  </pic:nvPicPr>
+                  <pic:blipFill>
+                    <a:blip r:embed="rId21">
+                      <a:extLst>
+                        <a:ext uri="{28A0092B-C50C-407E-A947-70E740481C1C}">
+                          <a14:useLocalDpi xmlns:a14="http://schemas.microsoft.com/office/drawing/2010/main" val="0"/>
+                        </a:ext>
+                      </a:extLst>
+                    </a:blip>
+                    <a:srcRect/>
+                    <a:stretch>
+                      <a:fillRect/>
+                    </a:stretch>
+                  </pic:blipFill>
+                  <pic:spPr bwMode="auto">
+                    <a:xfrm>
+                      <a:off x="0" y="0"/>
+                      <a:ext cx="5943600" cy="4220880"/>
+                    </a:xfrm>
+                    <a:prstGeom prst="rect">
+                      <a:avLst/>
+                    </a:prstGeom>
+                    <a:noFill/>
+                    <a:ln>
+                      <a:noFill/>
+                    </a:ln>
+                  </pic:spPr>
+                </pic:pic>
+              </a:graphicData>
+            </a:graphic>
+          </wp:inline>
+        </w:drawing>
+      </w:r>
     </w:p>
     <w:p>
       <w:pPr>
@@ -2841,11 +3000,12 @@
           <w:color w:val="943634"/>
           <w:lang w:val="ro-RO" w:eastAsia="ro-RO"/>
         </w:rPr>
+        <w:lastRenderedPageBreak/>
         <w:drawing>
           <wp:inline distT="0" distB="0" distL="0" distR="0">
-            <wp:extent cx="4946399" cy="3087008"/>
+            <wp:extent cx="5943600" cy="3668400"/>
             <wp:effectExtent l="0" t="0" r="0" b="0"/>
-            <wp:docPr id="1" name="Picture 1" descr="D:\32\PS\proiecte\Proiect2\_docs_branch\doc\diagrame\dataModel.png"/>
+            <wp:docPr id="2" name="Picture 2" descr="D:\32\PS\proiecte\Proiect2\_docs_branch\doc\diagrame\dataModel.png"/>
             <wp:cNvGraphicFramePr>
               <a:graphicFrameLocks xmlns:a="http://schemas.openxmlformats.org/drawingml/2006/main" noChangeAspect="1"/>
             </wp:cNvGraphicFramePr>
@@ -2874,7 +3034,7 @@
                   <pic:spPr bwMode="auto">
                     <a:xfrm>
                       <a:off x="0" y="0"/>
-                      <a:ext cx="4951689" cy="3090309"/>
+                      <a:ext cx="5943600" cy="3668400"/>
                     </a:xfrm>
                     <a:prstGeom prst="rect">
                       <a:avLst/>
@@ -2918,80 +3078,7 @@
         </w:rPr>
       </w:pPr>
     </w:p>
-    <w:p>
-      <w:pPr>
-        <w:ind w:left="709"/>
-        <w:rPr>
-          <w:i/>
-          <w:color w:val="943634"/>
-        </w:rPr>
-      </w:pPr>
-    </w:p>
-    <w:p>
-      <w:pPr>
-        <w:ind w:left="709"/>
-        <w:rPr>
-          <w:i/>
-          <w:color w:val="943634"/>
-        </w:rPr>
-      </w:pPr>
-    </w:p>
-    <w:p>
-      <w:pPr>
-        <w:pStyle w:val="Heading1"/>
-        <w:numPr>
-          <w:ilvl w:val="0"/>
-          <w:numId w:val="12"/>
-        </w:numPr>
-        <w:ind w:left="709" w:hanging="709"/>
-        <w:rPr>
-          <w:rFonts w:ascii="Times New Roman" w:hAnsi="Times New Roman"/>
-        </w:rPr>
-      </w:pPr>
-      <w:bookmarkStart w:id="13" w:name="_Toc285793966"/>
-      <w:r>
-        <w:rPr>
-          <w:rFonts w:ascii="Times New Roman" w:hAnsi="Times New Roman"/>
-        </w:rPr>
-        <w:t>Unit Testing</w:t>
-      </w:r>
-      <w:bookmarkEnd w:id="13"/>
-    </w:p>
-    <w:p>
-      <w:pPr>
-        <w:ind w:left="709"/>
-        <w:rPr>
-          <w:i/>
-          <w:color w:val="943634"/>
-        </w:rPr>
-      </w:pPr>
-      <w:r>
-        <w:rPr>
-          <w:i/>
-          <w:color w:val="943634"/>
-        </w:rPr>
-        <w:t>[</w:t>
-      </w:r>
-      <w:r>
-        <w:rPr>
-          <w:i/>
-          <w:color w:val="943634"/>
-        </w:rPr>
-        <w:t>Present the used testing methods and the associated test case scenarios</w:t>
-      </w:r>
-      <w:r>
-        <w:rPr>
-          <w:i/>
-          <w:color w:val="943634"/>
-        </w:rPr>
-        <w:t>.]</w:t>
-      </w:r>
-    </w:p>
-    <w:p>
-      <w:pPr>
-        <w:ind w:firstLine="720"/>
-      </w:pPr>
-    </w:p>
+    <w:p/>
     <w:p>
       <w:pPr>
         <w:pStyle w:val="Heading1"/>
@@ -3004,14 +3091,14 @@
           <w:rFonts w:ascii="Times New Roman" w:hAnsi="Times New Roman"/>
         </w:rPr>
       </w:pPr>
-      <w:bookmarkStart w:id="14" w:name="_Toc285793967"/>
+      <w:bookmarkStart w:id="13" w:name="_Toc285793967"/>
       <w:r>
         <w:rPr>
           <w:rFonts w:ascii="Times New Roman" w:hAnsi="Times New Roman"/>
         </w:rPr>
         <w:t>Elaboration – Iteration 2</w:t>
       </w:r>
-      <w:bookmarkEnd w:id="14"/>
+      <w:bookmarkEnd w:id="13"/>
     </w:p>
     <w:p>
       <w:pPr>
@@ -3025,14 +3112,14 @@
           <w:rFonts w:ascii="Times New Roman" w:hAnsi="Times New Roman"/>
         </w:rPr>
       </w:pPr>
-      <w:bookmarkStart w:id="15" w:name="_Toc285793968"/>
+      <w:bookmarkStart w:id="14" w:name="_Toc285793968"/>
       <w:r>
         <w:rPr>
           <w:rFonts w:ascii="Times New Roman" w:hAnsi="Times New Roman"/>
         </w:rPr>
         <w:t>Architectural Design Refinement</w:t>
       </w:r>
-      <w:bookmarkEnd w:id="15"/>
+      <w:bookmarkEnd w:id="14"/>
     </w:p>
     <w:p>
       <w:pPr>
@@ -3063,15 +3150,14 @@
           <w:rFonts w:ascii="Times New Roman" w:hAnsi="Times New Roman"/>
         </w:rPr>
       </w:pPr>
-      <w:bookmarkStart w:id="16" w:name="_Toc285793969"/>
-      <w:r>
-        <w:rPr>
-          <w:rFonts w:ascii="Times New Roman" w:hAnsi="Times New Roman"/>
-        </w:rPr>
-        <w:lastRenderedPageBreak/>
+      <w:bookmarkStart w:id="15" w:name="_Toc285793969"/>
+      <w:r>
+        <w:rPr>
+          <w:rFonts w:ascii="Times New Roman" w:hAnsi="Times New Roman"/>
+        </w:rPr>
         <w:t>Design Model Refinement</w:t>
       </w:r>
-      <w:bookmarkEnd w:id="16"/>
+      <w:bookmarkEnd w:id="15"/>
     </w:p>
     <w:p>
       <w:pPr>
@@ -3087,9 +3173,9 @@
           <w:sz w:val="24"/>
         </w:rPr>
       </w:pPr>
-      <w:bookmarkStart w:id="17" w:name="_Toc285725326"/>
-      <w:bookmarkStart w:id="18" w:name="_Toc285725569"/>
-      <w:bookmarkStart w:id="19" w:name="_Toc285793970"/>
+      <w:bookmarkStart w:id="16" w:name="_Toc285725326"/>
+      <w:bookmarkStart w:id="17" w:name="_Toc285725569"/>
+      <w:bookmarkStart w:id="18" w:name="_Toc285793970"/>
       <w:r>
         <w:rPr>
           <w:rFonts w:ascii="Times New Roman" w:hAnsi="Times New Roman"/>
@@ -3117,9 +3203,9 @@
         </w:rPr>
         <w:t>GRASP; motivate your choices. Deliver the updated class diagrams.]</w:t>
       </w:r>
+      <w:bookmarkEnd w:id="16"/>
       <w:bookmarkEnd w:id="17"/>
       <w:bookmarkEnd w:id="18"/>
-      <w:bookmarkEnd w:id="19"/>
     </w:p>
     <w:p>
       <w:pPr>
@@ -3181,14 +3267,14 @@
           <w:rFonts w:ascii="Times New Roman" w:hAnsi="Times New Roman"/>
         </w:rPr>
       </w:pPr>
-      <w:bookmarkStart w:id="20" w:name="_Toc285793971"/>
+      <w:bookmarkStart w:id="19" w:name="_Toc285793971"/>
       <w:r>
         <w:rPr>
           <w:rFonts w:ascii="Times New Roman" w:hAnsi="Times New Roman"/>
         </w:rPr>
         <w:t>Construction and Transition</w:t>
       </w:r>
-      <w:bookmarkEnd w:id="20"/>
+      <w:bookmarkEnd w:id="19"/>
     </w:p>
     <w:p>
       <w:pPr>
@@ -3210,14 +3296,14 @@
           <w:rFonts w:ascii="Times New Roman" w:hAnsi="Times New Roman"/>
         </w:rPr>
       </w:pPr>
-      <w:bookmarkStart w:id="21" w:name="_Toc285793972"/>
+      <w:bookmarkStart w:id="20" w:name="_Toc285793972"/>
       <w:r>
         <w:rPr>
           <w:rFonts w:ascii="Times New Roman" w:hAnsi="Times New Roman"/>
         </w:rPr>
         <w:t>System Testing</w:t>
       </w:r>
-      <w:bookmarkEnd w:id="21"/>
+      <w:bookmarkEnd w:id="20"/>
     </w:p>
     <w:p>
       <w:pPr>
@@ -3232,7 +3318,7 @@
           <w:i/>
           <w:color w:val="943634"/>
         </w:rPr>
-        <w:t>[Describe how you applied integration testing and present the associated test case scenarios.]</w:t>
+        <w:t>The system was manually tested using the sequence diagrams. The results were as expected.</w:t>
       </w:r>
     </w:p>
     <w:p>
@@ -3247,14 +3333,14 @@
           <w:rFonts w:ascii="Times New Roman" w:hAnsi="Times New Roman"/>
         </w:rPr>
       </w:pPr>
-      <w:bookmarkStart w:id="22" w:name="_Toc285793973"/>
+      <w:bookmarkStart w:id="21" w:name="_Toc285793973"/>
       <w:r>
         <w:rPr>
           <w:rFonts w:ascii="Times New Roman" w:hAnsi="Times New Roman"/>
         </w:rPr>
         <w:t>Future improvements</w:t>
       </w:r>
-      <w:bookmarkEnd w:id="22"/>
+      <w:bookmarkEnd w:id="21"/>
     </w:p>
     <w:p>
       <w:pPr>
@@ -3270,6 +3356,23 @@
           <w:color w:val="943634"/>
         </w:rPr>
         <w:t>There are many ways in which the application can be improved.</w:t>
+      </w:r>
+    </w:p>
+    <w:p>
+      <w:pPr>
+        <w:ind w:firstLine="720"/>
+        <w:rPr>
+          <w:i/>
+          <w:color w:val="943634"/>
+        </w:rPr>
+      </w:pPr>
+      <w:r>
+        <w:rPr>
+          <w:i/>
+          <w:color w:val="943634"/>
+        </w:rPr>
+        <w:lastRenderedPageBreak/>
+        <w:t>For example, we can add some emoticons and implement a better friends system.</w:t>
       </w:r>
     </w:p>
     <w:p>
@@ -3293,14 +3396,14 @@
           <w:rFonts w:ascii="Times New Roman" w:hAnsi="Times New Roman"/>
         </w:rPr>
       </w:pPr>
-      <w:bookmarkStart w:id="23" w:name="_Toc285793974"/>
+      <w:bookmarkStart w:id="22" w:name="_Toc285793974"/>
       <w:r>
         <w:rPr>
           <w:rFonts w:ascii="Times New Roman" w:hAnsi="Times New Roman"/>
         </w:rPr>
         <w:t>Bibliography</w:t>
       </w:r>
-      <w:bookmarkEnd w:id="23"/>
+      <w:bookmarkEnd w:id="22"/>
     </w:p>
     <w:p>
       <w:pPr>
@@ -3529,7 +3632,7 @@
               <w:rStyle w:val="PageNumber"/>
               <w:noProof/>
             </w:rPr>
-            <w:t>8</w:t>
+            <w:t>2</w:t>
           </w:r>
           <w:r>
             <w:rPr>
@@ -3543,29 +3646,15 @@
             </w:rPr>
             <w:t xml:space="preserve"> of </w:t>
           </w:r>
-          <w:r>
-            <w:fldChar w:fldCharType="begin"/>
-          </w:r>
-          <w:r>
-            <w:instrText xml:space="preserve"> NUMPAGES  \* MERGEFORMAT </w:instrText>
-          </w:r>
-          <w:r>
-            <w:fldChar w:fldCharType="separate"/>
-          </w:r>
-          <w:r>
-            <w:rPr>
-              <w:rStyle w:val="PageNumber"/>
-              <w:noProof/>
-            </w:rPr>
-            <w:t>12</w:t>
-          </w:r>
-          <w:r>
-            <w:rPr>
-              <w:rStyle w:val="PageNumber"/>
-              <w:noProof/>
-            </w:rPr>
-            <w:fldChar w:fldCharType="end"/>
-          </w:r>
+          <w:fldSimple w:instr=" NUMPAGES  \* MERGEFORMAT ">
+            <w:r>
+              <w:rPr>
+                <w:rStyle w:val="PageNumber"/>
+                <w:noProof/>
+              </w:rPr>
+              <w:t>12</w:t>
+            </w:r>
+          </w:fldSimple>
         </w:p>
       </w:tc>
     </w:tr>
@@ -3671,11 +3760,21 @@
           <w:tcW w:w="6379" w:type="dxa"/>
         </w:tcPr>
         <w:p>
-          <w:fldSimple w:instr=" TITLE  \* MERGEFORMAT ">
-            <w:r>
-              <w:t>Analysis and Design Document</w:t>
-            </w:r>
-          </w:fldSimple>
+          <w:r>
+            <w:fldChar w:fldCharType="begin"/>
+          </w:r>
+          <w:r>
+            <w:instrText xml:space="preserve"> TITLE  \* MERGEFORMAT </w:instrText>
+          </w:r>
+          <w:r>
+            <w:fldChar w:fldCharType="separate"/>
+          </w:r>
+          <w:r>
+            <w:t>Analysis and Design Document</w:t>
+          </w:r>
+          <w:r>
+            <w:fldChar w:fldCharType="end"/>
+          </w:r>
         </w:p>
       </w:tc>
       <w:tc>

</xml_diff>